<commit_message>
Custom Upload Button: -> Upload3.html
</commit_message>
<xml_diff>
--- a/app/ToolListe.docx
+++ b/app/ToolListe.docx
@@ -1210,100 +1210,283 @@
         <w:spacing w:line="240" w:lineRule="auto"/>
         <w:rPr>
           <w:b/>
-        </w:rPr>
-      </w:pPr>
-      <w:r>
-        <w:rPr>
-          <w:b/>
+          <w:lang w:val="en-US"/>
+        </w:rPr>
+      </w:pPr>
+      <w:proofErr w:type="spellStart"/>
+      <w:r>
+        <w:rPr>
+          <w:b/>
+          <w:lang w:val="en-US"/>
         </w:rPr>
         <w:lastRenderedPageBreak/>
         <w:t>Webtools</w:t>
       </w:r>
-    </w:p>
-    <w:p>
-      <w:pPr>
-        <w:spacing w:line="240" w:lineRule="auto"/>
-        <w:rPr>
-          <w:b/>
+      <w:proofErr w:type="spellEnd"/>
+    </w:p>
+    <w:p>
+      <w:pPr>
+        <w:spacing w:line="240" w:lineRule="auto"/>
+        <w:rPr>
+          <w:b/>
+          <w:lang w:val="en-US"/>
         </w:rPr>
       </w:pPr>
       <w:hyperlink r:id="rId47" w:history="1">
         <w:r>
           <w:rPr>
             <w:rStyle w:val="Hyperlink"/>
+            <w:lang w:val="en-US"/>
           </w:rPr>
           <w:t>https://wiki.selfhtml.org/wiki/HTML/Formulare/input/Datei-Upload</w:t>
         </w:r>
       </w:hyperlink>
       <w:r>
-        <w:t xml:space="preserve"> </w:t>
-      </w:r>
-    </w:p>
-    <w:p>
-      <w:pPr>
-        <w:spacing w:line="240" w:lineRule="auto"/>
+        <w:rPr>
+          <w:lang w:val="en-US"/>
+        </w:rPr>
+        <w:t xml:space="preserve"> </w:t>
+      </w:r>
+    </w:p>
+    <w:p>
+      <w:pPr>
+        <w:spacing w:line="240" w:lineRule="auto"/>
+        <w:rPr>
+          <w:lang w:val="en-US"/>
+        </w:rPr>
       </w:pPr>
       <w:hyperlink r:id="rId48" w:history="1">
         <w:r>
           <w:rPr>
             <w:rStyle w:val="Hyperlink"/>
+            <w:lang w:val="en-US"/>
           </w:rPr>
           <w:t>https://blog.benestudio.co/custom-file-upload-button-with-pure-css-5aacf39aa0a</w:t>
         </w:r>
       </w:hyperlink>
       <w:r>
-        <w:t xml:space="preserve"> </w:t>
-      </w:r>
-    </w:p>
-    <w:p>
-      <w:pPr>
-        <w:spacing w:line="240" w:lineRule="auto"/>
+        <w:rPr>
+          <w:lang w:val="en-US"/>
+        </w:rPr>
+        <w:t xml:space="preserve"> </w:t>
+      </w:r>
+    </w:p>
+    <w:p>
+      <w:pPr>
+        <w:spacing w:line="240" w:lineRule="auto"/>
+        <w:rPr>
+          <w:lang w:val="en-US"/>
+        </w:rPr>
+      </w:pPr>
+    </w:p>
+    <w:p>
+      <w:pPr>
+        <w:spacing w:line="240" w:lineRule="auto"/>
+        <w:rPr>
+          <w:lang w:val="en-US"/>
+        </w:rPr>
       </w:pPr>
       <w:hyperlink r:id="rId49" w:history="1">
         <w:r>
           <w:rPr>
             <w:rStyle w:val="Hyperlink"/>
+            <w:highlight w:val="yellow"/>
+            <w:lang w:val="en-US"/>
           </w:rPr>
           <w:t>https://dev.to/faddalibrahim/how-to-create-a-custom-file-upload-button-using-html-css-and-javascript-1c03</w:t>
         </w:r>
       </w:hyperlink>
       <w:r>
-        <w:t xml:space="preserve"> </w:t>
-      </w:r>
-    </w:p>
-    <w:p>
-      <w:pPr>
-        <w:spacing w:line="240" w:lineRule="auto"/>
+        <w:rPr>
+          <w:lang w:val="en-US"/>
+        </w:rPr>
+        <w:t xml:space="preserve"> </w:t>
+      </w:r>
+    </w:p>
+    <w:p>
+      <w:pPr>
+        <w:spacing w:line="240" w:lineRule="auto"/>
+        <w:rPr>
+          <w:lang w:val="en-US"/>
+        </w:rPr>
       </w:pPr>
       <w:hyperlink r:id="rId50" w:history="1">
         <w:r>
           <w:rPr>
             <w:rStyle w:val="Hyperlink"/>
+            <w:lang w:val="en-US"/>
+          </w:rPr>
+          <w:t>https://stackoverflow.com/questions/46775</w:t>
+        </w:r>
+        <w:r>
+          <w:rPr>
+            <w:rStyle w:val="Hyperlink"/>
+            <w:lang w:val="en-US"/>
+          </w:rPr>
+          <w:t>4</w:t>
+        </w:r>
+        <w:r>
+          <w:rPr>
+            <w:rStyle w:val="Hyperlink"/>
+            <w:lang w:val="en-US"/>
+          </w:rPr>
+          <w:t>03/custom-file-upload-button-not-working-in-microsoft-edge</w:t>
+        </w:r>
+      </w:hyperlink>
+    </w:p>
+    <w:p>
+      <w:pPr>
+        <w:spacing w:line="240" w:lineRule="auto"/>
+        <w:rPr>
+          <w:lang w:val="en-US"/>
+        </w:rPr>
+      </w:pPr>
+    </w:p>
+    <w:p>
+      <w:pPr>
+        <w:spacing w:line="240" w:lineRule="auto"/>
+        <w:rPr>
+          <w:lang w:val="en-US"/>
+        </w:rPr>
+      </w:pPr>
+      <w:hyperlink r:id="rId51" w:history="1">
+        <w:r>
+          <w:rPr>
+            <w:rStyle w:val="Hyperlink"/>
+            <w:lang w:val="en-US"/>
           </w:rPr>
           <w:t>https://webmuch.com/how-to-customize-a-file-upload-button-using-css3-html5-and-javascript/</w:t>
         </w:r>
       </w:hyperlink>
       <w:r>
-        <w:t xml:space="preserve"> </w:t>
-      </w:r>
-    </w:p>
-    <w:p>
-      <w:pPr>
-        <w:spacing w:line="240" w:lineRule="auto"/>
-        <w:rPr>
-          <w:b/>
-        </w:rPr>
-      </w:pPr>
-      <w:hyperlink r:id="rId51" w:history="1">
-        <w:r>
-          <w:rPr>
-            <w:rStyle w:val="Hyperlink"/>
-          </w:rPr>
-          <w:t>https://codepen.io/adambene/pen/xRWrXN</w:t>
-        </w:r>
-      </w:hyperlink>
-      <w:bookmarkStart w:id="0" w:name="_GoBack"/>
-      <w:bookmarkEnd w:id="0"/>
+        <w:rPr>
+          <w:lang w:val="en-US"/>
+        </w:rPr>
+        <w:t xml:space="preserve"> </w:t>
+      </w:r>
+    </w:p>
+    <w:p>
+      <w:pPr>
+        <w:spacing w:line="240" w:lineRule="auto"/>
+        <w:rPr>
+          <w:lang w:val="en-US"/>
+        </w:rPr>
+      </w:pPr>
+      <w:hyperlink r:id="rId52" w:history="1">
+        <w:r>
+          <w:rPr>
+            <w:rStyle w:val="Hyperlink"/>
+            <w:lang w:val="en-US"/>
+          </w:rPr>
+          <w:t>http://www.it-gecko.de/html5-file-upload-fortschrittanzeige-progressbar.html</w:t>
+        </w:r>
+      </w:hyperlink>
+      <w:r>
+        <w:rPr>
+          <w:lang w:val="en-US"/>
+        </w:rPr>
+        <w:t xml:space="preserve"> </w:t>
+      </w:r>
+    </w:p>
+    <w:p>
+      <w:pPr>
+        <w:spacing w:line="240" w:lineRule="auto"/>
+        <w:rPr>
+          <w:lang w:val="en-US"/>
+        </w:rPr>
+      </w:pPr>
+    </w:p>
+    <w:p>
+      <w:pPr>
+        <w:spacing w:line="240" w:lineRule="auto"/>
+        <w:rPr>
+          <w:lang w:val="en-US"/>
+        </w:rPr>
+      </w:pPr>
+      <w:hyperlink r:id="rId53" w:history="1">
+        <w:r>
+          <w:rPr>
+            <w:rStyle w:val="Hyperlink"/>
+            <w:highlight w:val="yellow"/>
+            <w:lang w:val="en-US"/>
+          </w:rPr>
+          <w:t>https://codepen.io/PerfectIsShit/pen/zogMXP</w:t>
+        </w:r>
+      </w:hyperlink>
+    </w:p>
+    <w:bookmarkStart w:id="0" w:name="_GoBack"/>
+    <w:bookmarkEnd w:id="0"/>
+    <w:p>
+      <w:pPr>
+        <w:spacing w:line="240" w:lineRule="auto"/>
+        <w:rPr>
+          <w:rStyle w:val="Hyperlink"/>
+        </w:rPr>
+      </w:pPr>
+      <w:r>
+        <w:fldChar w:fldCharType="begin"/>
+      </w:r>
+      <w:r>
+        <w:rPr>
+          <w:lang w:val="en-US"/>
+        </w:rPr>
+        <w:instrText xml:space="preserve"> HYPERLINK "https://codepen.io/adambene/pen/xRWrXN" </w:instrText>
+      </w:r>
+      <w:r>
+        <w:fldChar w:fldCharType="separate"/>
+      </w:r>
+      <w:r>
+        <w:rPr>
+          <w:rStyle w:val="Hyperlink"/>
+          <w:lang w:val="en-US"/>
+        </w:rPr>
+        <w:t>https://codepen.io/adambene/pen/</w:t>
+      </w:r>
+      <w:r>
+        <w:rPr>
+          <w:rStyle w:val="Hyperlink"/>
+          <w:lang w:val="en-US"/>
+        </w:rPr>
+        <w:t>x</w:t>
+      </w:r>
+      <w:r>
+        <w:rPr>
+          <w:rStyle w:val="Hyperlink"/>
+          <w:lang w:val="en-US"/>
+        </w:rPr>
+        <w:t>RWrXN</w:t>
+      </w:r>
+      <w:r>
+        <w:rPr>
+          <w:rStyle w:val="Hyperlink"/>
+        </w:rPr>
+        <w:fldChar w:fldCharType="end"/>
+      </w:r>
+    </w:p>
+    <w:p>
+      <w:pPr>
+        <w:spacing w:line="240" w:lineRule="auto"/>
+        <w:rPr>
+          <w:rStyle w:val="Hyperlink"/>
+        </w:rPr>
+      </w:pPr>
+    </w:p>
+    <w:p>
+      <w:pPr>
+        <w:spacing w:line="240" w:lineRule="auto"/>
+        <w:rPr>
+          <w:b/>
+        </w:rPr>
+      </w:pPr>
+      <w:hyperlink r:id="rId54" w:history="1">
+        <w:r>
+          <w:rPr>
+            <w:rStyle w:val="Hyperlink"/>
+            <w:highlight w:val="yellow"/>
+          </w:rPr>
+          <w:t>https://www.w3schools.com/bootstrap4/bootstrap_forms_custom.asp</w:t>
+        </w:r>
+      </w:hyperlink>
     </w:p>
     <w:sectPr>
       <w:pgSz w:w="11907" w:h="16839"/>

</xml_diff>